<commit_message>
pushed fnal files to master
</commit_message>
<xml_diff>
--- a/Bronze/Marylia_Nieves_gitlinksweek1.docx
+++ b/Bronze/Marylia_Nieves_gitlinksweek1.docx
@@ -8,51 +8,41 @@
       </w:r>
     </w:p>
     <w:p>
-      <w:proofErr w:type="spellStart"/>
-      <w:r>
-        <w:t>Github</w:t>
-      </w:r>
-      <w:proofErr w:type="spellEnd"/>
-      <w:r>
-        <w:t xml:space="preserve"> links:</w:t>
+      <w:r>
+        <w:t>Github links:</w:t>
       </w:r>
     </w:p>
     <w:p>
+      <w:r>
+        <w:t>https:</w:t>
+      </w:r>
+      <w:r>
+        <w:t>//github.com/marylian/MIU-Week-4</w:t>
+      </w:r>
+    </w:p>
+    <w:p/>
+    <w:p/>
+    <w:p>
+      <w:r>
+        <w:t>Gh-pages:</w:t>
+      </w:r>
+    </w:p>
+    <w:p>
+      <w:pPr>
+        <w:pStyle w:val="Heading5"/>
+      </w:pPr>
       <w:hyperlink r:id="rId5" w:history="1">
         <w:r>
           <w:rPr>
             <w:rStyle w:val="Hyperlink"/>
           </w:rPr>
-          <w:t>https://github.com/marylian/MIU-Week-3</w:t>
+          <w:t>http://marylian.github.com/MIU-Week-4/Gold/index.html</w:t>
         </w:r>
       </w:hyperlink>
     </w:p>
     <w:p/>
-    <w:p/>
-    <w:p>
-      <w:proofErr w:type="spellStart"/>
-      <w:r>
-        <w:t>Gh</w:t>
-      </w:r>
-      <w:proofErr w:type="spellEnd"/>
-      <w:r>
-        <w:t>-pages:</w:t>
-      </w:r>
-    </w:p>
-    <w:p>
-      <w:pPr>
-        <w:pStyle w:val="Heading5"/>
-      </w:pPr>
-      <w:hyperlink r:id="rId6" w:history="1">
-        <w:r>
-          <w:rPr>
-            <w:rStyle w:val="Hyperlink"/>
-          </w:rPr>
-          <w:t>http://marylian.github.com/MIU-Week-3/Gold/index.html</w:t>
-        </w:r>
-      </w:hyperlink>
-    </w:p>
-    <w:p/>
+    <w:bookmarkStart w:id="0" w:name="_GoBack"/>
+    <w:bookmarkEnd w:id="0"/>
     <w:p>
       <w:pPr>
         <w:rPr>
@@ -60,24 +50,49 @@
           <w:rFonts w:asciiTheme="majorHAnsi" w:eastAsiaTheme="majorEastAsia" w:hAnsiTheme="majorHAnsi" w:cstheme="majorBidi"/>
         </w:rPr>
       </w:pPr>
-      <w:hyperlink r:id="rId7" w:history="1">
-        <w:r>
-          <w:rPr>
-            <w:rStyle w:val="Hyperlink"/>
-            <w:rFonts w:asciiTheme="majorHAnsi" w:eastAsiaTheme="majorEastAsia" w:hAnsiTheme="majorHAnsi" w:cstheme="majorBidi"/>
-          </w:rPr>
-          <w:t>http://marylian.github.com/M</w:t>
-        </w:r>
-        <w:bookmarkStart w:id="0" w:name="_GoBack"/>
-        <w:bookmarkEnd w:id="0"/>
-        <w:r>
-          <w:rPr>
-            <w:rStyle w:val="Hyperlink"/>
-            <w:rFonts w:asciiTheme="majorHAnsi" w:eastAsiaTheme="majorEastAsia" w:hAnsiTheme="majorHAnsi" w:cstheme="majorBidi"/>
-          </w:rPr>
-          <w:t>IU-Week-3/Bronze/index.html</w:t>
-        </w:r>
-      </w:hyperlink>
+      <w:r>
+        <w:rPr>
+          <w:rFonts w:asciiTheme="majorHAnsi" w:eastAsiaTheme="majorEastAsia" w:hAnsiTheme="majorHAnsi" w:cstheme="majorBidi"/>
+        </w:rPr>
+        <w:fldChar w:fldCharType="begin"/>
+      </w:r>
+      <w:r>
+        <w:rPr>
+          <w:rFonts w:asciiTheme="majorHAnsi" w:eastAsiaTheme="majorEastAsia" w:hAnsiTheme="majorHAnsi" w:cstheme="majorBidi"/>
+        </w:rPr>
+        <w:instrText xml:space="preserve"> HYPERLINK "</w:instrText>
+      </w:r>
+      <w:r>
+        <w:rPr>
+          <w:rFonts w:asciiTheme="majorHAnsi" w:eastAsiaTheme="majorEastAsia" w:hAnsiTheme="majorHAnsi" w:cstheme="majorBidi"/>
+        </w:rPr>
+        <w:instrText>http://marylian.github.com/MIU-Week-4/Bronze/index.html</w:instrText>
+      </w:r>
+      <w:r>
+        <w:rPr>
+          <w:rFonts w:asciiTheme="majorHAnsi" w:eastAsiaTheme="majorEastAsia" w:hAnsiTheme="majorHAnsi" w:cstheme="majorBidi"/>
+        </w:rPr>
+        <w:instrText xml:space="preserve">" </w:instrText>
+      </w:r>
+      <w:r>
+        <w:rPr>
+          <w:rFonts w:asciiTheme="majorHAnsi" w:eastAsiaTheme="majorEastAsia" w:hAnsiTheme="majorHAnsi" w:cstheme="majorBidi"/>
+        </w:rPr>
+        <w:fldChar w:fldCharType="separate"/>
+      </w:r>
+      <w:r>
+        <w:rPr>
+          <w:rStyle w:val="Hyperlink"/>
+          <w:rFonts w:asciiTheme="majorHAnsi" w:eastAsiaTheme="majorEastAsia" w:hAnsiTheme="majorHAnsi" w:cstheme="majorBidi"/>
+        </w:rPr>
+        <w:t>http://marylian.github.com/MIU-Week-4/Bronze/index.html</w:t>
+      </w:r>
+      <w:r>
+        <w:rPr>
+          <w:rFonts w:asciiTheme="majorHAnsi" w:eastAsiaTheme="majorEastAsia" w:hAnsiTheme="majorHAnsi" w:cstheme="majorBidi"/>
+        </w:rPr>
+        <w:fldChar w:fldCharType="end"/>
+      </w:r>
     </w:p>
     <w:sectPr>
       <w:pgSz w:w="11900" w:h="16840"/>

</xml_diff>